<commit_message>
added commit command without changing commit message
</commit_message>
<xml_diff>
--- a/github things/Git commands.docx
+++ b/github things/Git commands.docx
@@ -1057,15 +1057,7 @@
         <w:rPr>
           <w:sz w:val="34"/>
         </w:rPr>
-        <w:t>It is necessary to manually untrack that file/folder which was once pushed and tracked by git at one point by following command</w:t>
-      </w:r>
-      <w:bookmarkStart w:id="0" w:name="_GoBack"/>
-      <w:bookmarkEnd w:id="0"/>
-      <w:r>
-        <w:rPr>
-          <w:sz w:val="34"/>
-        </w:rPr>
-        <w:t>.</w:t>
+        <w:t>It is necessary to manually untrack that file/folder which was once pushed and tracked by git at one point by following command.</w:t>
       </w:r>
     </w:p>
     <w:p>
@@ -1093,6 +1085,72 @@
         <w:t>another_ignore</w:t>
       </w:r>
       <w:proofErr w:type="spellEnd"/>
+    </w:p>
+    <w:p>
+      <w:pPr>
+        <w:rPr>
+          <w:sz w:val="34"/>
+        </w:rPr>
+      </w:pPr>
+    </w:p>
+    <w:p>
+      <w:pPr>
+        <w:rPr>
+          <w:b/>
+          <w:sz w:val="36"/>
+        </w:rPr>
+      </w:pPr>
+      <w:r>
+        <w:rPr>
+          <w:b/>
+          <w:sz w:val="36"/>
+        </w:rPr>
+        <w:lastRenderedPageBreak/>
+        <w:t>Edit the last commit without changing commit message</w:t>
+      </w:r>
+      <w:bookmarkStart w:id="0" w:name="_GoBack"/>
+      <w:bookmarkEnd w:id="0"/>
+    </w:p>
+    <w:p>
+      <w:pPr>
+        <w:rPr>
+          <w:sz w:val="34"/>
+        </w:rPr>
+      </w:pPr>
+      <w:r>
+        <w:rPr>
+          <w:sz w:val="34"/>
+        </w:rPr>
+        <w:t xml:space="preserve">git </w:t>
+      </w:r>
+      <w:proofErr w:type="gramStart"/>
+      <w:r>
+        <w:rPr>
+          <w:sz w:val="34"/>
+        </w:rPr>
+        <w:t>add .</w:t>
+      </w:r>
+      <w:proofErr w:type="gramEnd"/>
+    </w:p>
+    <w:p>
+      <w:pPr>
+        <w:rPr>
+          <w:sz w:val="34"/>
+        </w:rPr>
+      </w:pPr>
+      <w:r>
+        <w:rPr>
+          <w:sz w:val="34"/>
+        </w:rPr>
+        <w:t>git commit --amend --no-edit</w:t>
+      </w:r>
+    </w:p>
+    <w:p>
+      <w:pPr>
+        <w:rPr>
+          <w:sz w:val="34"/>
+        </w:rPr>
+      </w:pPr>
     </w:p>
     <w:sectPr>
       <w:pgSz w:w="12240" w:h="15840"/>
@@ -1324,6 +1382,7 @@
     <w:lsdException w:name="HTML Sample" w:semiHidden="1" w:unhideWhenUsed="1"/>
     <w:lsdException w:name="HTML Typewriter" w:semiHidden="1" w:unhideWhenUsed="1"/>
     <w:lsdException w:name="HTML Variable" w:semiHidden="1" w:unhideWhenUsed="1"/>
+    <w:lsdException w:name="Normal Table" w:semiHidden="1" w:unhideWhenUsed="1"/>
     <w:lsdException w:name="annotation subject" w:semiHidden="1" w:unhideWhenUsed="1"/>
     <w:lsdException w:name="No List" w:semiHidden="1" w:unhideWhenUsed="1"/>
     <w:lsdException w:name="Outline List 1" w:semiHidden="1" w:unhideWhenUsed="1"/>
@@ -1367,8 +1426,10 @@
     <w:lsdException w:name="Table Elegant" w:semiHidden="1" w:unhideWhenUsed="1"/>
     <w:lsdException w:name="Table Professional" w:semiHidden="1" w:unhideWhenUsed="1"/>
     <w:lsdException w:name="Table Subtle 1" w:semiHidden="1" w:unhideWhenUsed="1"/>
+    <w:lsdException w:name="Table Subtle 2" w:semiHidden="1" w:unhideWhenUsed="1"/>
     <w:lsdException w:name="Table Web 1" w:semiHidden="1" w:unhideWhenUsed="1"/>
     <w:lsdException w:name="Table Web 2" w:semiHidden="1" w:unhideWhenUsed="1"/>
+    <w:lsdException w:name="Table Web 3" w:semiHidden="1" w:unhideWhenUsed="1"/>
     <w:lsdException w:name="Balloon Text" w:semiHidden="1" w:unhideWhenUsed="1"/>
     <w:lsdException w:name="Table Grid" w:uiPriority="39"/>
     <w:lsdException w:name="Table Theme" w:semiHidden="1" w:unhideWhenUsed="1"/>

</xml_diff>